<commit_message>
Se agregaron las inspecciones restantes
</commit_message>
<xml_diff>
--- a/02. Desarrollo del proyecto/06.Revisiones/Informe_Revisión_Login_v1_041118.docx
+++ b/02. Desarrollo del proyecto/06.Revisiones/Informe_Revisión_Login_v1_041118.docx
@@ -178,14 +178,7 @@
                 <w:rFonts w:ascii="Arial" w:hAnsi="Arial" w:cs="Arial"/>
                 <w:sz w:val="20"/>
               </w:rPr>
-              <w:t xml:space="preserve"> de </w:t>
-            </w:r>
-            <w:r>
-              <w:rPr>
-                <w:rFonts w:ascii="Arial" w:hAnsi="Arial" w:cs="Arial"/>
-                <w:sz w:val="20"/>
-              </w:rPr>
-              <w:t>LOGIN</w:t>
+              <w:t xml:space="preserve"> del módulo Login </w:t>
             </w:r>
           </w:p>
         </w:tc>
@@ -208,6 +201,8 @@
               </w:rPr>
               <w:t>ZGA</w:t>
             </w:r>
+            <w:bookmarkStart w:id="1" w:name="_GoBack"/>
+            <w:bookmarkEnd w:id="1"/>
           </w:p>
         </w:tc>
         <w:tc>
@@ -228,14 +223,14 @@
                 <w:rFonts w:ascii="Arial" w:hAnsi="Arial" w:cs="Arial"/>
                 <w:sz w:val="20"/>
               </w:rPr>
-              <w:t>31</w:t>
-            </w:r>
-            <w:r>
-              <w:rPr>
-                <w:rFonts w:ascii="Arial" w:hAnsi="Arial" w:cs="Arial"/>
-                <w:sz w:val="20"/>
-              </w:rPr>
-              <w:t>/10/2018</w:t>
+              <w:t>04/11</w:t>
+            </w:r>
+            <w:r>
+              <w:rPr>
+                <w:rFonts w:ascii="Arial" w:hAnsi="Arial" w:cs="Arial"/>
+                <w:sz w:val="20"/>
+              </w:rPr>
+              <w:t>/2018</w:t>
             </w:r>
           </w:p>
         </w:tc>
@@ -365,15 +360,15 @@
                 <w:sz w:val="20"/>
                 <w:szCs w:val="20"/>
               </w:rPr>
-              <w:t>31</w:t>
-            </w:r>
-            <w:r>
-              <w:rPr>
-                <w:rFonts w:ascii="Arial" w:hAnsi="Arial" w:cs="Arial"/>
-                <w:sz w:val="20"/>
-                <w:szCs w:val="20"/>
-              </w:rPr>
-              <w:t>/10/2018</w:t>
+              <w:t>04/11</w:t>
+            </w:r>
+            <w:r>
+              <w:rPr>
+                <w:rFonts w:ascii="Arial" w:hAnsi="Arial" w:cs="Arial"/>
+                <w:sz w:val="20"/>
+                <w:szCs w:val="20"/>
+              </w:rPr>
+              <w:t>/2018</w:t>
             </w:r>
           </w:p>
         </w:tc>
@@ -435,8 +430,6 @@
               </w:rPr>
               <w:t xml:space="preserve">izar revisión de Login </w:t>
             </w:r>
-            <w:bookmarkStart w:id="1" w:name="_GoBack"/>
-            <w:bookmarkEnd w:id="1"/>
             <w:r>
               <w:rPr>
                 <w:rFonts w:ascii="Arial" w:hAnsi="Arial" w:cs="Arial"/>
@@ -1104,15 +1097,15 @@
                 <w:sz w:val="20"/>
                 <w:szCs w:val="20"/>
               </w:rPr>
-              <w:t>31</w:t>
-            </w:r>
-            <w:r>
-              <w:rPr>
-                <w:rFonts w:ascii="Arial" w:hAnsi="Arial" w:cs="Arial"/>
-                <w:sz w:val="20"/>
-                <w:szCs w:val="20"/>
-              </w:rPr>
-              <w:t>/10/2018</w:t>
+              <w:t>04/11</w:t>
+            </w:r>
+            <w:r>
+              <w:rPr>
+                <w:rFonts w:ascii="Arial" w:hAnsi="Arial" w:cs="Arial"/>
+                <w:sz w:val="20"/>
+                <w:szCs w:val="20"/>
+              </w:rPr>
+              <w:t>/2018</w:t>
             </w:r>
           </w:p>
         </w:tc>
@@ -1157,7 +1150,6 @@
                 <w:szCs w:val="20"/>
               </w:rPr>
             </w:pPr>
-            <w:proofErr w:type="spellStart"/>
             <w:r>
               <w:rPr>
                 <w:rFonts w:ascii="Arial" w:hAnsi="Arial" w:cs="Arial"/>
@@ -1166,7 +1158,6 @@
               </w:rPr>
               <w:t>TweetMonitor</w:t>
             </w:r>
-            <w:proofErr w:type="spellEnd"/>
           </w:p>
         </w:tc>
       </w:tr>
@@ -1508,7 +1499,7 @@
                 <v:shape id="_x0000_i1025" type="#_x0000_t75" style="width:23.25pt;height:21.75pt" o:ole="">
                   <v:imagedata r:id="rId8" o:title=""/>
                 </v:shape>
-                <o:OLEObject Type="Embed" ProgID="PBrush" ShapeID="_x0000_i1025" DrawAspect="Content" ObjectID="_1603012975" r:id="rId9"/>
+                <o:OLEObject Type="Embed" ProgID="PBrush" ShapeID="_x0000_i1025" DrawAspect="Content" ObjectID="_1606086257" r:id="rId9"/>
               </w:object>
             </w:r>
             <w:r>
@@ -1540,7 +1531,7 @@
                 <v:shape id="_x0000_i1026" type="#_x0000_t75" style="width:23.25pt;height:22.5pt" o:ole="">
                   <v:imagedata r:id="rId10" o:title=""/>
                 </v:shape>
-                <o:OLEObject Type="Embed" ProgID="PBrush" ShapeID="_x0000_i1026" DrawAspect="Content" ObjectID="_1603012976" r:id="rId11"/>
+                <o:OLEObject Type="Embed" ProgID="PBrush" ShapeID="_x0000_i1026" DrawAspect="Content" ObjectID="_1606086258" r:id="rId11"/>
               </w:object>
             </w:r>
             <w:r>
@@ -1826,7 +1817,7 @@
                 <v:shape id="_x0000_i1027" type="#_x0000_t75" style="width:23.25pt;height:22.5pt" o:ole="">
                   <v:imagedata r:id="rId10" o:title=""/>
                 </v:shape>
-                <o:OLEObject Type="Embed" ProgID="PBrush" ShapeID="_x0000_i1027" DrawAspect="Content" ObjectID="_1603012977" r:id="rId12"/>
+                <o:OLEObject Type="Embed" ProgID="PBrush" ShapeID="_x0000_i1027" DrawAspect="Content" ObjectID="_1606086259" r:id="rId12"/>
               </w:object>
             </w:r>
           </w:p>
@@ -1853,7 +1844,7 @@
                 <v:shape id="_x0000_i1028" type="#_x0000_t75" style="width:23.25pt;height:21.75pt" o:ole="">
                   <v:imagedata r:id="rId8" o:title=""/>
                 </v:shape>
-                <o:OLEObject Type="Embed" ProgID="PBrush" ShapeID="_x0000_i1028" DrawAspect="Content" ObjectID="_1603012978" r:id="rId13"/>
+                <o:OLEObject Type="Embed" ProgID="PBrush" ShapeID="_x0000_i1028" DrawAspect="Content" ObjectID="_1606086260" r:id="rId13"/>
               </w:object>
             </w:r>
           </w:p>
@@ -1933,7 +1924,7 @@
                 <v:shape id="_x0000_i1029" type="#_x0000_t75" style="width:23.25pt;height:22.5pt" o:ole="">
                   <v:imagedata r:id="rId10" o:title=""/>
                 </v:shape>
-                <o:OLEObject Type="Embed" ProgID="PBrush" ShapeID="_x0000_i1029" DrawAspect="Content" ObjectID="_1603012979" r:id="rId14"/>
+                <o:OLEObject Type="Embed" ProgID="PBrush" ShapeID="_x0000_i1029" DrawAspect="Content" ObjectID="_1606086261" r:id="rId14"/>
               </w:object>
             </w:r>
           </w:p>
@@ -1959,7 +1950,7 @@
                 <v:shape id="_x0000_i1030" type="#_x0000_t75" style="width:23.25pt;height:21.75pt" o:ole="">
                   <v:imagedata r:id="rId8" o:title=""/>
                 </v:shape>
-                <o:OLEObject Type="Embed" ProgID="PBrush" ShapeID="_x0000_i1030" DrawAspect="Content" ObjectID="_1603012980" r:id="rId15"/>
+                <o:OLEObject Type="Embed" ProgID="PBrush" ShapeID="_x0000_i1030" DrawAspect="Content" ObjectID="_1606086262" r:id="rId15"/>
               </w:object>
             </w:r>
           </w:p>
@@ -2043,10 +2034,10 @@
                 <w:rFonts w:ascii="Arial" w:hAnsi="Arial" w:cs="Arial"/>
               </w:rPr>
               <w:object w:dxaOrig="465" w:dyaOrig="435">
-                <v:shape id="_x0000_i1038" type="#_x0000_t75" style="width:23.25pt;height:21.75pt" o:ole="">
+                <v:shape id="_x0000_i1031" type="#_x0000_t75" style="width:23.25pt;height:21.75pt" o:ole="">
                   <v:imagedata r:id="rId8" o:title=""/>
                 </v:shape>
-                <o:OLEObject Type="Embed" ProgID="PBrush" ShapeID="_x0000_i1038" DrawAspect="Content" ObjectID="_1603012981" r:id="rId16"/>
+                <o:OLEObject Type="Embed" ProgID="PBrush" ShapeID="_x0000_i1031" DrawAspect="Content" ObjectID="_1606086263" r:id="rId16"/>
               </w:object>
             </w:r>
           </w:p>
@@ -2072,7 +2063,7 @@
                 <v:shape id="_x0000_i1032" type="#_x0000_t75" style="width:23.25pt;height:21.75pt" o:ole="">
                   <v:imagedata r:id="rId8" o:title=""/>
                 </v:shape>
-                <o:OLEObject Type="Embed" ProgID="PBrush" ShapeID="_x0000_i1032" DrawAspect="Content" ObjectID="_1603012982" r:id="rId17"/>
+                <o:OLEObject Type="Embed" ProgID="PBrush" ShapeID="_x0000_i1032" DrawAspect="Content" ObjectID="_1606086264" r:id="rId17"/>
               </w:object>
             </w:r>
           </w:p>
@@ -2141,7 +2132,7 @@
                 <v:shape id="_x0000_i1033" type="#_x0000_t75" style="width:23.25pt;height:21.75pt" o:ole="">
                   <v:imagedata r:id="rId8" o:title=""/>
                 </v:shape>
-                <o:OLEObject Type="Embed" ProgID="PBrush" ShapeID="_x0000_i1033" DrawAspect="Content" ObjectID="_1603012983" r:id="rId18"/>
+                <o:OLEObject Type="Embed" ProgID="PBrush" ShapeID="_x0000_i1033" DrawAspect="Content" ObjectID="_1606086265" r:id="rId18"/>
               </w:object>
             </w:r>
           </w:p>
@@ -2168,7 +2159,7 @@
                 <v:shape id="_x0000_i1034" type="#_x0000_t75" style="width:23.25pt;height:21.75pt" o:ole="">
                   <v:imagedata r:id="rId8" o:title=""/>
                 </v:shape>
-                <o:OLEObject Type="Embed" ProgID="PBrush" ShapeID="_x0000_i1034" DrawAspect="Content" ObjectID="_1603012984" r:id="rId19"/>
+                <o:OLEObject Type="Embed" ProgID="PBrush" ShapeID="_x0000_i1034" DrawAspect="Content" ObjectID="_1606086266" r:id="rId19"/>
               </w:object>
             </w:r>
           </w:p>
@@ -2211,23 +2202,7 @@
                 <w:sz w:val="20"/>
                 <w:szCs w:val="20"/>
               </w:rPr>
-              <w:t xml:space="preserve"> </w:t>
-            </w:r>
-            <w:r>
-              <w:rPr>
-                <w:rFonts w:ascii="Arial" w:hAnsi="Arial" w:cs="Arial"/>
-                <w:sz w:val="20"/>
-                <w:szCs w:val="20"/>
-              </w:rPr>
-              <w:t>y clases</w:t>
-            </w:r>
-            <w:r>
-              <w:rPr>
-                <w:rFonts w:ascii="Arial" w:hAnsi="Arial" w:cs="Arial"/>
-                <w:sz w:val="20"/>
-                <w:szCs w:val="20"/>
-              </w:rPr>
-              <w:t xml:space="preserve">, se un poco </w:t>
+              <w:t xml:space="preserve"> y clases, se un poco </w:t>
             </w:r>
             <w:r>
               <w:rPr>
@@ -2273,25 +2248,7 @@
                 <w:sz w:val="20"/>
                 <w:szCs w:val="20"/>
               </w:rPr>
-              <w:t xml:space="preserve">En cuanto a funcionalidad no </w:t>
-            </w:r>
-            <w:proofErr w:type="spellStart"/>
-            <w:r>
-              <w:rPr>
-                <w:rFonts w:ascii="Arial" w:hAnsi="Arial" w:cs="Arial"/>
-                <w:sz w:val="20"/>
-                <w:szCs w:val="20"/>
-              </w:rPr>
-              <w:t>esta</w:t>
-            </w:r>
-            <w:proofErr w:type="spellEnd"/>
-            <w:r>
-              <w:rPr>
-                <w:rFonts w:ascii="Arial" w:hAnsi="Arial" w:cs="Arial"/>
-                <w:sz w:val="20"/>
-                <w:szCs w:val="20"/>
-              </w:rPr>
-              <w:t xml:space="preserve"> funcionando de manera correcta </w:t>
+              <w:t>En cuanto a funcionalidad.</w:t>
             </w:r>
           </w:p>
         </w:tc>
@@ -2311,10 +2268,10 @@
                 <w:rFonts w:ascii="Arial" w:hAnsi="Arial" w:cs="Arial"/>
               </w:rPr>
               <w:object w:dxaOrig="465" w:dyaOrig="450">
-                <v:shape id="_x0000_i1039" type="#_x0000_t75" style="width:23.25pt;height:22.5pt" o:ole="">
+                <v:shape id="_x0000_i1035" type="#_x0000_t75" style="width:23.25pt;height:22.5pt" o:ole="">
                   <v:imagedata r:id="rId10" o:title=""/>
                 </v:shape>
-                <o:OLEObject Type="Embed" ProgID="PBrush" ShapeID="_x0000_i1039" DrawAspect="Content" ObjectID="_1603012985" r:id="rId20"/>
+                <o:OLEObject Type="Embed" ProgID="PBrush" ShapeID="_x0000_i1035" DrawAspect="Content" ObjectID="_1606086267" r:id="rId20"/>
               </w:object>
             </w:r>
           </w:p>
@@ -2335,11 +2292,11 @@
               <w:rPr>
                 <w:rFonts w:ascii="Arial" w:hAnsi="Arial" w:cs="Arial"/>
               </w:rPr>
-              <w:object w:dxaOrig="465" w:dyaOrig="450">
-                <v:shape id="_x0000_i1040" type="#_x0000_t75" style="width:23.25pt;height:22.5pt" o:ole="">
-                  <v:imagedata r:id="rId10" o:title=""/>
+              <w:object w:dxaOrig="465" w:dyaOrig="435">
+                <v:shape id="_x0000_i1036" type="#_x0000_t75" style="width:23.25pt;height:21.75pt" o:ole="">
+                  <v:imagedata r:id="rId8" o:title=""/>
                 </v:shape>
-                <o:OLEObject Type="Embed" ProgID="PBrush" ShapeID="_x0000_i1040" DrawAspect="Content" ObjectID="_1603012986" r:id="rId21"/>
+                <o:OLEObject Type="Embed" ProgID="PBrush" ShapeID="_x0000_i1036" DrawAspect="Content" ObjectID="_1606086268" r:id="rId21"/>
               </w:object>
             </w:r>
           </w:p>
@@ -2364,23 +2321,45 @@
                 <w:sz w:val="20"/>
                 <w:szCs w:val="20"/>
               </w:rPr>
-              <w:t>Funcionalidad in</w:t>
-            </w:r>
-            <w:r>
-              <w:rPr>
-                <w:rFonts w:ascii="Arial" w:hAnsi="Arial" w:cs="Arial"/>
-                <w:sz w:val="20"/>
-                <w:szCs w:val="20"/>
-              </w:rPr>
-              <w:t>correcto ya que se realizaron cambios</w:t>
-            </w:r>
-            <w:r>
-              <w:rPr>
-                <w:rFonts w:ascii="Arial" w:hAnsi="Arial" w:cs="Arial"/>
-                <w:sz w:val="20"/>
-                <w:szCs w:val="20"/>
-              </w:rPr>
-              <w:t xml:space="preserve"> a la base de datos</w:t>
+              <w:t>Funcionalidad incorrecta</w:t>
+            </w:r>
+            <w:r>
+              <w:rPr>
+                <w:rFonts w:ascii="Arial" w:hAnsi="Arial" w:cs="Arial"/>
+                <w:sz w:val="20"/>
+                <w:szCs w:val="20"/>
+              </w:rPr>
+              <w:t xml:space="preserve"> ya que se realizaron cambios a la base de datos</w:t>
+            </w:r>
+          </w:p>
+          <w:p>
+            <w:pPr>
+              <w:spacing w:after="0" w:line="240" w:lineRule="auto"/>
+              <w:jc w:val="both"/>
+              <w:rPr>
+                <w:rFonts w:ascii="Arial" w:hAnsi="Arial" w:cs="Arial"/>
+                <w:sz w:val="20"/>
+                <w:szCs w:val="20"/>
+              </w:rPr>
+            </w:pPr>
+          </w:p>
+          <w:p>
+            <w:pPr>
+              <w:spacing w:after="0" w:line="240" w:lineRule="auto"/>
+              <w:jc w:val="both"/>
+              <w:rPr>
+                <w:rFonts w:ascii="Arial" w:hAnsi="Arial" w:cs="Arial"/>
+                <w:sz w:val="20"/>
+                <w:szCs w:val="20"/>
+              </w:rPr>
+            </w:pPr>
+            <w:r>
+              <w:rPr>
+                <w:rFonts w:ascii="Arial" w:hAnsi="Arial" w:cs="Arial"/>
+                <w:sz w:val="20"/>
+                <w:szCs w:val="20"/>
+              </w:rPr>
+              <w:t>La funcionalidad ya fue modificada, por tal motivo al ingresar de manera correcta e incorrecta lo está haciendo de manera correcta.</w:t>
             </w:r>
           </w:p>
         </w:tc>
@@ -2446,10 +2425,10 @@
                 <w:rFonts w:ascii="Arial" w:hAnsi="Arial" w:cs="Arial"/>
               </w:rPr>
               <w:object w:dxaOrig="465" w:dyaOrig="435">
-                <v:shape id="_x0000_i1035" type="#_x0000_t75" style="width:23.25pt;height:21.75pt" o:ole="">
+                <v:shape id="_x0000_i1037" type="#_x0000_t75" style="width:23.25pt;height:21.75pt" o:ole="">
                   <v:imagedata r:id="rId8" o:title=""/>
                 </v:shape>
-                <o:OLEObject Type="Embed" ProgID="PBrush" ShapeID="_x0000_i1035" DrawAspect="Content" ObjectID="_1603012987" r:id="rId22"/>
+                <o:OLEObject Type="Embed" ProgID="PBrush" ShapeID="_x0000_i1037" DrawAspect="Content" ObjectID="_1606086269" r:id="rId22"/>
               </w:object>
             </w:r>
           </w:p>
@@ -2494,10 +2473,10 @@
                 <w:rFonts w:ascii="Arial" w:hAnsi="Arial" w:cs="Arial"/>
               </w:rPr>
               <w:object w:dxaOrig="465" w:dyaOrig="450">
-                <v:shape id="_x0000_i1036" type="#_x0000_t75" style="width:23.25pt;height:22.5pt" o:ole="">
+                <v:shape id="_x0000_i1038" type="#_x0000_t75" style="width:23.25pt;height:22.5pt" o:ole="">
                   <v:imagedata r:id="rId10" o:title=""/>
                 </v:shape>
-                <o:OLEObject Type="Embed" ProgID="PBrush" ShapeID="_x0000_i1036" DrawAspect="Content" ObjectID="_1603012988" r:id="rId23"/>
+                <o:OLEObject Type="Embed" ProgID="PBrush" ShapeID="_x0000_i1038" DrawAspect="Content" ObjectID="_1606086270" r:id="rId23"/>
               </w:object>
             </w:r>
           </w:p>
@@ -2522,7 +2501,7 @@
                 <w:color w:val="002060"/>
                 <w:lang w:val="es-419"/>
               </w:rPr>
-              <w:t>3</w:t>
+              <w:t>7</w:t>
             </w:r>
           </w:p>
         </w:tc>
@@ -2544,7 +2523,7 @@
                 <w:color w:val="002060"/>
                 <w:lang w:val="es-419"/>
               </w:rPr>
-              <w:t>2</w:t>
+              <w:t>3</w:t>
             </w:r>
           </w:p>
         </w:tc>
@@ -2621,6 +2600,7 @@
                 <w:szCs w:val="20"/>
                 <w:lang w:val="es-419"/>
               </w:rPr>
+              <w:lastRenderedPageBreak/>
               <w:t xml:space="preserve">El </w:t>
             </w:r>
             <w:proofErr w:type="spellStart"/>
@@ -2874,11 +2854,19 @@
   <w:p>
     <w:pPr>
       <w:pStyle w:val="Encabezado"/>
+      <w:jc w:val="center"/>
       <w:rPr>
         <w:rFonts w:ascii="Arial Black" w:hAnsi="Arial Black" w:cs="Arial"/>
         <w:sz w:val="32"/>
       </w:rPr>
     </w:pPr>
+    <w:r>
+      <w:rPr>
+        <w:rFonts w:ascii="Arial Black" w:hAnsi="Arial Black" w:cs="Arial"/>
+        <w:sz w:val="32"/>
+      </w:rPr>
+      <w:t xml:space="preserve">REVISIÓN DEL MÓDULO LOGIN </w:t>
+    </w:r>
     <w:r>
       <w:rPr>
         <w:noProof/>
@@ -3066,7 +3054,7 @@
             </wp:anchor>
           </w:drawing>
         </mc:Choice>
-        <mc:Fallback xmlns:w16cid="http://schemas.microsoft.com/office/word/2016/wordml/cid" xmlns:am3d="http://schemas.microsoft.com/office/drawing/2017/model3d" xmlns:aink="http://schemas.microsoft.com/office/drawing/2016/ink" xmlns:cx8="http://schemas.microsoft.com/office/drawing/2016/5/14/chartex" xmlns:cx7="http://schemas.microsoft.com/office/drawing/2016/5/13/chartex" xmlns:cx6="http://schemas.microsoft.com/office/drawing/2016/5/12/chartex" xmlns:cx5="http://schemas.microsoft.com/office/drawing/2016/5/11/chartex" xmlns:cx4="http://schemas.microsoft.com/office/drawing/2016/5/10/chartex" xmlns:cx3="http://schemas.microsoft.com/office/drawing/2016/5/9/chartex" xmlns:cx2="http://schemas.microsoft.com/office/drawing/2015/10/21/chartex" xmlns:cx1="http://schemas.microsoft.com/office/drawing/2015/9/8/chartex">
+        <mc:Fallback xmlns:cx1="http://schemas.microsoft.com/office/drawing/2015/9/8/chartex" xmlns:cx2="http://schemas.microsoft.com/office/drawing/2015/10/21/chartex" xmlns:cx3="http://schemas.microsoft.com/office/drawing/2016/5/9/chartex" xmlns:cx4="http://schemas.microsoft.com/office/drawing/2016/5/10/chartex" xmlns:cx5="http://schemas.microsoft.com/office/drawing/2016/5/11/chartex" xmlns:cx6="http://schemas.microsoft.com/office/drawing/2016/5/12/chartex" xmlns:cx7="http://schemas.microsoft.com/office/drawing/2016/5/13/chartex" xmlns:cx8="http://schemas.microsoft.com/office/drawing/2016/5/14/chartex" xmlns:aink="http://schemas.microsoft.com/office/drawing/2016/ink" xmlns:am3d="http://schemas.microsoft.com/office/drawing/2017/model3d" xmlns:w16cid="http://schemas.microsoft.com/office/word/2016/wordml/cid">
           <w:pict>
             <v:roundrect w14:anchorId="177C025C" id="Rectángulo: esquinas redondeadas 6" o:spid="_x0000_s1026" style="position:absolute;margin-left:-43.5pt;margin-top:27.6pt;width:66pt;height:712.5pt;z-index:251661312;visibility:visible;mso-wrap-style:square;mso-width-percent:0;mso-height-percent:0;mso-wrap-distance-left:9pt;mso-wrap-distance-top:0;mso-wrap-distance-right:9pt;mso-wrap-distance-bottom:0;mso-position-horizontal:absolute;mso-position-horizontal-relative:text;mso-position-vertical:absolute;mso-position-vertical-relative:text;mso-width-percent:0;mso-height-percent:0;mso-width-relative:margin;mso-height-relative:margin;v-text-anchor:middle" arcsize="10923f" o:gfxdata="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" fillcolor="#c9c9c9 [1942]" stroked="f" strokeweight="1pt">
               <v:fill color2="#c9c9c9 [1942]" rotate="t" angle="90" colors="0 #747474;.5 #a9a9a9;1 #c9c9c9" focus="100%" type="gradient"/>
@@ -3156,7 +3144,7 @@
             </wp:anchor>
           </w:drawing>
         </mc:Choice>
-        <mc:Fallback xmlns:w16cid="http://schemas.microsoft.com/office/word/2016/wordml/cid" xmlns:am3d="http://schemas.microsoft.com/office/drawing/2017/model3d" xmlns:aink="http://schemas.microsoft.com/office/drawing/2016/ink" xmlns:cx8="http://schemas.microsoft.com/office/drawing/2016/5/14/chartex" xmlns:cx7="http://schemas.microsoft.com/office/drawing/2016/5/13/chartex" xmlns:cx6="http://schemas.microsoft.com/office/drawing/2016/5/12/chartex" xmlns:cx5="http://schemas.microsoft.com/office/drawing/2016/5/11/chartex" xmlns:cx4="http://schemas.microsoft.com/office/drawing/2016/5/10/chartex" xmlns:cx3="http://schemas.microsoft.com/office/drawing/2016/5/9/chartex" xmlns:cx2="http://schemas.microsoft.com/office/drawing/2015/10/21/chartex" xmlns:cx1="http://schemas.microsoft.com/office/drawing/2015/9/8/chartex">
+        <mc:Fallback xmlns:cx1="http://schemas.microsoft.com/office/drawing/2015/9/8/chartex" xmlns:cx2="http://schemas.microsoft.com/office/drawing/2015/10/21/chartex" xmlns:cx3="http://schemas.microsoft.com/office/drawing/2016/5/9/chartex" xmlns:cx4="http://schemas.microsoft.com/office/drawing/2016/5/10/chartex" xmlns:cx5="http://schemas.microsoft.com/office/drawing/2016/5/11/chartex" xmlns:cx6="http://schemas.microsoft.com/office/drawing/2016/5/12/chartex" xmlns:cx7="http://schemas.microsoft.com/office/drawing/2016/5/13/chartex" xmlns:cx8="http://schemas.microsoft.com/office/drawing/2016/5/14/chartex" xmlns:aink="http://schemas.microsoft.com/office/drawing/2016/ink" xmlns:am3d="http://schemas.microsoft.com/office/drawing/2017/model3d" xmlns:w16cid="http://schemas.microsoft.com/office/word/2016/wordml/cid">
           <w:pict>
             <v:shapetype w14:anchorId="7E8CEF72" id="_x0000_t6" coordsize="21600,21600" o:spt="6" path="m,l,21600r21600,xe">
               <v:stroke joinstyle="miter"/>
@@ -3166,13 +3154,6 @@
           </w:pict>
         </mc:Fallback>
       </mc:AlternateContent>
-    </w:r>
-    <w:r>
-      <w:rPr>
-        <w:rFonts w:ascii="Arial Black" w:hAnsi="Arial Black" w:cs="Arial"/>
-        <w:sz w:val="32"/>
-      </w:rPr>
-      <w:t xml:space="preserve">           </w:t>
     </w:r>
   </w:p>
   <w:p>
@@ -6175,7 +6156,7 @@
 </file>
 
 <file path=customXml/itemProps1.xml><?xml version="1.0" encoding="utf-8"?>
-<ds:datastoreItem xmlns:ds="http://schemas.openxmlformats.org/officeDocument/2006/customXml" ds:itemID="{9ADB342E-AF36-4F9F-B459-0E4468063EAC}">
+<ds:datastoreItem xmlns:ds="http://schemas.openxmlformats.org/officeDocument/2006/customXml" ds:itemID="{4AAA5A8F-71EB-4CF2-A04A-EC7AC64FA308}">
   <ds:schemaRefs>
     <ds:schemaRef ds:uri="http://schemas.openxmlformats.org/officeDocument/2006/bibliography"/>
   </ds:schemaRefs>

</xml_diff>